<commit_message>
Jennifer About Us Commit
</commit_message>
<xml_diff>
--- a/assets/Wildland Gardens Content.docx
+++ b/assets/Wildland Gardens Content.docx
@@ -449,27 +449,7 @@
           <w:szCs w:val="23"/>
           <w:shd w:val="clear" w:color="auto" w:fill="FFFFFF"/>
         </w:rPr>
-        <w:t xml:space="preserve">Wildland Gardens </w:t>
-      </w:r>
-      <w:r>
-        <w:rPr>
-          <w:rFonts w:ascii="Arial" w:hAnsi="Arial" w:cs="Arial"/>
-          <w:color w:val="000000"/>
-          <w:sz w:val="23"/>
-          <w:szCs w:val="23"/>
-          <w:shd w:val="clear" w:color="auto" w:fill="FFFFFF"/>
-        </w:rPr>
-        <w:t>offers a comprehensive range of professional landscape services to homeowners and businesses. If you want uniquely beautiful and functional outdoor spaces that boost the value of your property, leave the landscaping design, installation, repair and maintenance to us.</w:t>
-      </w:r>
-      <w:r>
-        <w:rPr>
-          <w:rFonts w:ascii="Arial" w:hAnsi="Arial" w:cs="Arial"/>
-          <w:color w:val="000000"/>
-          <w:sz w:val="23"/>
-          <w:szCs w:val="23"/>
-          <w:shd w:val="clear" w:color="auto" w:fill="FFFFFF"/>
-        </w:rPr>
-        <w:t xml:space="preserve"> Some landscaping and additional services we provide include:</w:t>
+        <w:t>Wildland Gardens offers a comprehensive range of professional landscape services to homeowners and businesses. If you want uniquely beautiful and functional outdoor spaces that boost the value of your property, leave the landscaping design, installation, repair and maintenance to us. Some landscaping and additional services we provide include:</w:t>
       </w:r>
     </w:p>
     <w:p>
@@ -911,33 +891,7 @@
           <w:szCs w:val="24"/>
           <w:shd w:val="clear" w:color="auto" w:fill="FFFFFF"/>
         </w:rPr>
-        <w:t>services we offer an</w:t>
-      </w:r>
-      <w:r>
-        <w:rPr>
-          <w:rStyle w:val="Strong"/>
-          <w:rFonts w:ascii="Arial" w:hAnsi="Arial" w:cs="Arial"/>
-          <w:b w:val="0"/>
-          <w:bCs w:val="0"/>
-          <w:color w:val="3F2416"/>
-          <w:sz w:val="24"/>
-          <w:szCs w:val="24"/>
-          <w:shd w:val="clear" w:color="auto" w:fill="FFFFFF"/>
-        </w:rPr>
-        <w:t>d contact us for details</w:t>
-      </w:r>
-      <w:r>
-        <w:rPr>
-          <w:rStyle w:val="Strong"/>
-          <w:rFonts w:ascii="Arial" w:hAnsi="Arial" w:cs="Arial"/>
-          <w:b w:val="0"/>
-          <w:bCs w:val="0"/>
-          <w:color w:val="3F2416"/>
-          <w:sz w:val="24"/>
-          <w:szCs w:val="24"/>
-          <w:shd w:val="clear" w:color="auto" w:fill="FFFFFF"/>
-        </w:rPr>
-        <w:t>. </w:t>
+        <w:t>services we offer and contact us for details. </w:t>
       </w:r>
     </w:p>
     <w:p>
@@ -1053,6 +1007,29 @@
           <w:szCs w:val="24"/>
         </w:rPr>
         <w:t xml:space="preserve">Wreath Arrangements </w:t>
+      </w:r>
+    </w:p>
+    <w:p>
+      <w:pPr>
+        <w:numPr>
+          <w:ilvl w:val="0"/>
+          <w:numId w:val="1"/>
+        </w:numPr>
+        <w:shd w:val="clear" w:color="auto" w:fill="FFFFFF"/>
+        <w:spacing w:before="100" w:beforeAutospacing="1" w:after="100" w:afterAutospacing="1" w:line="390" w:lineRule="atLeast"/>
+        <w:rPr>
+          <w:rFonts w:ascii="Arial" w:eastAsia="Times New Roman" w:hAnsi="Arial" w:cs="Arial"/>
+          <w:sz w:val="24"/>
+          <w:szCs w:val="24"/>
+        </w:rPr>
+      </w:pPr>
+      <w:r>
+        <w:rPr>
+          <w:rFonts w:ascii="Arial" w:eastAsia="Times New Roman" w:hAnsi="Arial" w:cs="Arial"/>
+          <w:sz w:val="24"/>
+          <w:szCs w:val="24"/>
+        </w:rPr>
+        <w:t>Special Events</w:t>
       </w:r>
     </w:p>
     <w:p>

</xml_diff>